<commit_message>
Added TASk-2 reflection to module-9-reflection.docx
</commit_message>
<xml_diff>
--- a/module-9-reflection.docx
+++ b/module-9-reflection.docx
@@ -218,8 +218,525 @@
           <w:szCs w:val="28"/>
         </w:rPr>
       </w:pPr>
+    </w:p>
+    <w:p>
+      <w:pPr>
+        <w:rPr>
+          <w:rFonts w:ascii="Times New Roman" w:hAnsi="Times New Roman" w:cs="Times New Roman"/>
+          <w:b/>
+          <w:sz w:val="28"/>
+          <w:szCs w:val="28"/>
+          <w:u w:val="single"/>
+        </w:rPr>
+      </w:pPr>
+      <w:r>
+        <w:rPr>
+          <w:rFonts w:ascii="Times New Roman" w:hAnsi="Times New Roman" w:cs="Times New Roman"/>
+          <w:b/>
+          <w:sz w:val="28"/>
+          <w:szCs w:val="28"/>
+          <w:u w:val="single"/>
+        </w:rPr>
+        <w:t>TASK 2-Reflection:</w:t>
+      </w:r>
+    </w:p>
+    <w:p>
+      <w:pPr>
+        <w:rPr>
+          <w:rFonts w:ascii="Times New Roman" w:hAnsi="Times New Roman" w:cs="Times New Roman"/>
+          <w:b/>
+          <w:sz w:val="28"/>
+          <w:szCs w:val="28"/>
+        </w:rPr>
+      </w:pPr>
+      <w:r>
+        <w:rPr>
+          <w:rFonts w:ascii="Times New Roman" w:hAnsi="Times New Roman" w:cs="Times New Roman"/>
+          <w:b/>
+          <w:sz w:val="28"/>
+          <w:szCs w:val="28"/>
+        </w:rPr>
+        <w:t xml:space="preserve">1) Which method in </w:t>
+      </w:r>
+      <w:proofErr w:type="spellStart"/>
+      <w:r>
+        <w:rPr>
+          <w:rFonts w:ascii="Times New Roman" w:hAnsi="Times New Roman" w:cs="Times New Roman"/>
+          <w:b/>
+          <w:sz w:val="28"/>
+          <w:szCs w:val="28"/>
+        </w:rPr>
+        <w:t>SQLAlchemy</w:t>
+      </w:r>
+      <w:proofErr w:type="spellEnd"/>
+      <w:r>
+        <w:rPr>
+          <w:rFonts w:ascii="Times New Roman" w:hAnsi="Times New Roman" w:cs="Times New Roman"/>
+          <w:b/>
+          <w:sz w:val="28"/>
+          <w:szCs w:val="28"/>
+        </w:rPr>
+        <w:t xml:space="preserve"> is used to save a record to the database?</w:t>
+      </w:r>
+    </w:p>
+    <w:p>
+      <w:pPr>
+        <w:rPr>
+          <w:rFonts w:ascii="Times New Roman" w:hAnsi="Times New Roman" w:cs="Times New Roman"/>
+          <w:sz w:val="28"/>
+          <w:szCs w:val="28"/>
+        </w:rPr>
+      </w:pPr>
+      <w:proofErr w:type="spellStart"/>
+      <w:r>
+        <w:rPr>
+          <w:rFonts w:ascii="Times New Roman" w:hAnsi="Times New Roman" w:cs="Times New Roman"/>
+          <w:b/>
+          <w:sz w:val="28"/>
+          <w:szCs w:val="28"/>
+        </w:rPr>
+        <w:t>Ans</w:t>
+      </w:r>
+      <w:proofErr w:type="spellEnd"/>
+      <w:r>
+        <w:rPr>
+          <w:rFonts w:ascii="Times New Roman" w:hAnsi="Times New Roman" w:cs="Times New Roman"/>
+          <w:b/>
+          <w:sz w:val="28"/>
+          <w:szCs w:val="28"/>
+        </w:rPr>
+        <w:t xml:space="preserve">) </w:t>
+      </w:r>
+      <w:proofErr w:type="spellStart"/>
+      <w:proofErr w:type="gramStart"/>
+      <w:r>
+        <w:rPr>
+          <w:rFonts w:ascii="Times New Roman" w:hAnsi="Times New Roman" w:cs="Times New Roman"/>
+          <w:sz w:val="28"/>
+          <w:szCs w:val="28"/>
+        </w:rPr>
+        <w:t>db.session.add</w:t>
+      </w:r>
+      <w:proofErr w:type="spellEnd"/>
+      <w:r>
+        <w:rPr>
+          <w:rFonts w:ascii="Times New Roman" w:hAnsi="Times New Roman" w:cs="Times New Roman"/>
+          <w:sz w:val="28"/>
+          <w:szCs w:val="28"/>
+        </w:rPr>
+        <w:t>(</w:t>
+      </w:r>
+      <w:proofErr w:type="gramEnd"/>
+      <w:r>
+        <w:rPr>
+          <w:rFonts w:ascii="Times New Roman" w:hAnsi="Times New Roman" w:cs="Times New Roman"/>
+          <w:sz w:val="28"/>
+          <w:szCs w:val="28"/>
+        </w:rPr>
+        <w:t>)  is used to save a record to the database.</w:t>
+      </w:r>
+    </w:p>
+    <w:p>
+      <w:pPr>
+        <w:rPr>
+          <w:rFonts w:ascii="Times New Roman" w:hAnsi="Times New Roman" w:cs="Times New Roman"/>
+          <w:sz w:val="28"/>
+          <w:szCs w:val="28"/>
+        </w:rPr>
+      </w:pPr>
+    </w:p>
+    <w:p>
+      <w:pPr>
+        <w:rPr>
+          <w:rFonts w:ascii="Times New Roman" w:hAnsi="Times New Roman" w:cs="Times New Roman"/>
+          <w:b/>
+          <w:sz w:val="28"/>
+          <w:szCs w:val="28"/>
+        </w:rPr>
+      </w:pPr>
+      <w:r>
+        <w:rPr>
+          <w:rFonts w:ascii="Times New Roman" w:hAnsi="Times New Roman" w:cs="Times New Roman"/>
+          <w:b/>
+          <w:sz w:val="28"/>
+          <w:szCs w:val="28"/>
+        </w:rPr>
+        <w:t xml:space="preserve">2) How does the database commit work with </w:t>
+      </w:r>
+      <w:proofErr w:type="spellStart"/>
+      <w:r>
+        <w:rPr>
+          <w:rFonts w:ascii="Times New Roman" w:hAnsi="Times New Roman" w:cs="Times New Roman"/>
+          <w:b/>
+          <w:sz w:val="28"/>
+          <w:szCs w:val="28"/>
+        </w:rPr>
+        <w:t>SQLAlchemy</w:t>
+      </w:r>
+      <w:proofErr w:type="spellEnd"/>
+      <w:r>
+        <w:rPr>
+          <w:rFonts w:ascii="Times New Roman" w:hAnsi="Times New Roman" w:cs="Times New Roman"/>
+          <w:b/>
+          <w:sz w:val="28"/>
+          <w:szCs w:val="28"/>
+        </w:rPr>
+        <w:t>?</w:t>
+      </w:r>
+    </w:p>
+    <w:p>
+      <w:pPr>
+        <w:rPr>
+          <w:rFonts w:ascii="Times New Roman" w:hAnsi="Times New Roman" w:cs="Times New Roman"/>
+          <w:sz w:val="28"/>
+          <w:szCs w:val="28"/>
+        </w:rPr>
+      </w:pPr>
+      <w:proofErr w:type="spellStart"/>
+      <w:r>
+        <w:rPr>
+          <w:rFonts w:ascii="Times New Roman" w:hAnsi="Times New Roman" w:cs="Times New Roman"/>
+          <w:b/>
+          <w:sz w:val="28"/>
+          <w:szCs w:val="28"/>
+        </w:rPr>
+        <w:t>Ans</w:t>
+      </w:r>
+      <w:proofErr w:type="spellEnd"/>
+      <w:r>
+        <w:rPr>
+          <w:rFonts w:ascii="Times New Roman" w:hAnsi="Times New Roman" w:cs="Times New Roman"/>
+          <w:b/>
+          <w:sz w:val="28"/>
+          <w:szCs w:val="28"/>
+        </w:rPr>
+        <w:t xml:space="preserve">) </w:t>
+      </w:r>
+      <w:r>
+        <w:rPr>
+          <w:rFonts w:ascii="Times New Roman" w:hAnsi="Times New Roman" w:cs="Times New Roman"/>
+          <w:sz w:val="28"/>
+          <w:szCs w:val="28"/>
+        </w:rPr>
+        <w:t xml:space="preserve">When we say </w:t>
+      </w:r>
+      <w:proofErr w:type="spellStart"/>
+      <w:proofErr w:type="gramStart"/>
+      <w:r>
+        <w:rPr>
+          <w:rFonts w:ascii="Times New Roman" w:hAnsi="Times New Roman" w:cs="Times New Roman"/>
+          <w:sz w:val="28"/>
+          <w:szCs w:val="28"/>
+        </w:rPr>
+        <w:t>session.commit</w:t>
+      </w:r>
+      <w:proofErr w:type="spellEnd"/>
+      <w:r>
+        <w:rPr>
+          <w:rFonts w:ascii="Times New Roman" w:hAnsi="Times New Roman" w:cs="Times New Roman"/>
+          <w:sz w:val="28"/>
+          <w:szCs w:val="28"/>
+        </w:rPr>
+        <w:t>(</w:t>
+      </w:r>
+      <w:proofErr w:type="gramEnd"/>
+      <w:r>
+        <w:rPr>
+          <w:rFonts w:ascii="Times New Roman" w:hAnsi="Times New Roman" w:cs="Times New Roman"/>
+          <w:sz w:val="28"/>
+          <w:szCs w:val="28"/>
+        </w:rPr>
+        <w:t>), it means that we have done making changes, add these changes to the database.</w:t>
+      </w:r>
+    </w:p>
+    <w:p>
+      <w:pPr>
+        <w:rPr>
+          <w:rFonts w:ascii="Times New Roman" w:hAnsi="Times New Roman" w:cs="Times New Roman"/>
+          <w:sz w:val="28"/>
+          <w:szCs w:val="28"/>
+        </w:rPr>
+      </w:pPr>
+    </w:p>
+    <w:p>
+      <w:pPr>
+        <w:rPr>
+          <w:rFonts w:ascii="Times New Roman" w:hAnsi="Times New Roman" w:cs="Times New Roman"/>
+          <w:b/>
+          <w:sz w:val="28"/>
+          <w:szCs w:val="28"/>
+        </w:rPr>
+      </w:pPr>
+      <w:r>
+        <w:rPr>
+          <w:rFonts w:ascii="Times New Roman" w:hAnsi="Times New Roman" w:cs="Times New Roman"/>
+          <w:b/>
+          <w:sz w:val="28"/>
+          <w:szCs w:val="28"/>
+        </w:rPr>
+        <w:t>3) Is there a way to rollback? How?</w:t>
+      </w:r>
+    </w:p>
+    <w:p>
+      <w:pPr>
+        <w:rPr>
+          <w:rFonts w:ascii="Times New Roman" w:hAnsi="Times New Roman" w:cs="Times New Roman"/>
+          <w:sz w:val="28"/>
+          <w:szCs w:val="28"/>
+        </w:rPr>
+      </w:pPr>
+      <w:proofErr w:type="spellStart"/>
+      <w:r>
+        <w:rPr>
+          <w:rFonts w:ascii="Times New Roman" w:hAnsi="Times New Roman" w:cs="Times New Roman"/>
+          <w:b/>
+          <w:sz w:val="28"/>
+          <w:szCs w:val="28"/>
+        </w:rPr>
+        <w:t>Ans</w:t>
+      </w:r>
+      <w:proofErr w:type="spellEnd"/>
+      <w:r>
+        <w:rPr>
+          <w:rFonts w:ascii="Times New Roman" w:hAnsi="Times New Roman" w:cs="Times New Roman"/>
+          <w:b/>
+          <w:sz w:val="28"/>
+          <w:szCs w:val="28"/>
+        </w:rPr>
+        <w:t>)</w:t>
+      </w:r>
+      <w:r>
+        <w:rPr>
+          <w:rFonts w:ascii="Times New Roman" w:hAnsi="Times New Roman" w:cs="Times New Roman"/>
+          <w:sz w:val="28"/>
+          <w:szCs w:val="28"/>
+        </w:rPr>
+        <w:t xml:space="preserve"> Yes we can rollback. By using </w:t>
+      </w:r>
+      <w:proofErr w:type="spellStart"/>
+      <w:proofErr w:type="gramStart"/>
+      <w:r>
+        <w:rPr>
+          <w:rFonts w:ascii="Times New Roman" w:hAnsi="Times New Roman" w:cs="Times New Roman"/>
+          <w:sz w:val="28"/>
+          <w:szCs w:val="28"/>
+        </w:rPr>
+        <w:t>session.rollback</w:t>
+      </w:r>
+      <w:proofErr w:type="spellEnd"/>
+      <w:r>
+        <w:rPr>
+          <w:rFonts w:ascii="Times New Roman" w:hAnsi="Times New Roman" w:cs="Times New Roman"/>
+          <w:sz w:val="28"/>
+          <w:szCs w:val="28"/>
+        </w:rPr>
+        <w:t>(</w:t>
+      </w:r>
+      <w:proofErr w:type="gramEnd"/>
+      <w:r>
+        <w:rPr>
+          <w:rFonts w:ascii="Times New Roman" w:hAnsi="Times New Roman" w:cs="Times New Roman"/>
+          <w:sz w:val="28"/>
+          <w:szCs w:val="28"/>
+        </w:rPr>
+        <w:t>) we can rollback.</w:t>
+      </w:r>
+    </w:p>
+    <w:p>
+      <w:pPr>
+        <w:rPr>
+          <w:rFonts w:ascii="Times New Roman" w:hAnsi="Times New Roman" w:cs="Times New Roman"/>
+          <w:sz w:val="28"/>
+          <w:szCs w:val="28"/>
+        </w:rPr>
+      </w:pPr>
+    </w:p>
+    <w:p>
+      <w:pPr>
+        <w:rPr>
+          <w:rFonts w:ascii="Times New Roman" w:hAnsi="Times New Roman" w:cs="Times New Roman"/>
+          <w:sz w:val="28"/>
+          <w:szCs w:val="28"/>
+        </w:rPr>
+      </w:pPr>
+    </w:p>
+    <w:p>
+      <w:pPr>
+        <w:rPr>
+          <w:rFonts w:ascii="Times New Roman" w:hAnsi="Times New Roman" w:cs="Times New Roman"/>
+          <w:b/>
+          <w:sz w:val="28"/>
+          <w:szCs w:val="28"/>
+        </w:rPr>
+      </w:pPr>
+      <w:r>
+        <w:rPr>
+          <w:rFonts w:ascii="Times New Roman" w:hAnsi="Times New Roman" w:cs="Times New Roman"/>
+          <w:b/>
+          <w:sz w:val="28"/>
+          <w:szCs w:val="28"/>
+        </w:rPr>
+        <w:lastRenderedPageBreak/>
+        <w:t xml:space="preserve">4) OOPS, passwords are stored in plain text with current approach, which clearly isn’t a secure practice. What are the best practices in storing passwords? Does </w:t>
+      </w:r>
+      <w:proofErr w:type="spellStart"/>
+      <w:r>
+        <w:rPr>
+          <w:rFonts w:ascii="Times New Roman" w:hAnsi="Times New Roman" w:cs="Times New Roman"/>
+          <w:b/>
+          <w:sz w:val="28"/>
+          <w:szCs w:val="28"/>
+        </w:rPr>
+        <w:t>SQLAlchemy</w:t>
+      </w:r>
+      <w:proofErr w:type="spellEnd"/>
+      <w:r>
+        <w:rPr>
+          <w:rFonts w:ascii="Times New Roman" w:hAnsi="Times New Roman" w:cs="Times New Roman"/>
+          <w:b/>
+          <w:sz w:val="28"/>
+          <w:szCs w:val="28"/>
+        </w:rPr>
+        <w:t xml:space="preserve"> provide any options to store passwords?</w:t>
+      </w:r>
+    </w:p>
+    <w:p>
+      <w:pPr>
+        <w:rPr>
+          <w:rFonts w:ascii="Times New Roman" w:hAnsi="Times New Roman" w:cs="Times New Roman"/>
+          <w:sz w:val="28"/>
+          <w:szCs w:val="28"/>
+        </w:rPr>
+      </w:pPr>
+      <w:proofErr w:type="spellStart"/>
+      <w:r>
+        <w:rPr>
+          <w:rFonts w:ascii="Times New Roman" w:hAnsi="Times New Roman" w:cs="Times New Roman"/>
+          <w:b/>
+          <w:sz w:val="28"/>
+          <w:szCs w:val="28"/>
+        </w:rPr>
+        <w:t>Ans</w:t>
+      </w:r>
+      <w:proofErr w:type="spellEnd"/>
+      <w:r>
+        <w:rPr>
+          <w:rFonts w:ascii="Times New Roman" w:hAnsi="Times New Roman" w:cs="Times New Roman"/>
+          <w:b/>
+          <w:sz w:val="28"/>
+          <w:szCs w:val="28"/>
+        </w:rPr>
+        <w:t>)</w:t>
+      </w:r>
+      <w:r>
+        <w:rPr>
+          <w:rFonts w:ascii="Times New Roman" w:hAnsi="Times New Roman" w:cs="Times New Roman"/>
+          <w:sz w:val="28"/>
+          <w:szCs w:val="28"/>
+        </w:rPr>
+        <w:t xml:space="preserve"> </w:t>
+      </w:r>
+      <w:r>
+        <w:rPr>
+          <w:rFonts w:ascii="Times New Roman" w:hAnsi="Times New Roman" w:cs="Times New Roman"/>
+          <w:sz w:val="28"/>
+          <w:szCs w:val="28"/>
+        </w:rPr>
+        <w:t xml:space="preserve">The best practice to store password is hashing the password. The most vetted hashing algorithm providing most security is </w:t>
+      </w:r>
+      <w:proofErr w:type="spellStart"/>
+      <w:r>
+        <w:rPr>
+          <w:rFonts w:ascii="Times New Roman" w:hAnsi="Times New Roman" w:cs="Times New Roman"/>
+          <w:b/>
+          <w:sz w:val="28"/>
+          <w:szCs w:val="28"/>
+        </w:rPr>
+        <w:t>bcrypt</w:t>
+      </w:r>
+      <w:proofErr w:type="spellEnd"/>
+      <w:r>
+        <w:rPr>
+          <w:rFonts w:ascii="Times New Roman" w:hAnsi="Times New Roman" w:cs="Times New Roman"/>
+          <w:sz w:val="28"/>
+          <w:szCs w:val="28"/>
+        </w:rPr>
+        <w:t xml:space="preserve">. </w:t>
+      </w:r>
+      <w:r>
+        <w:rPr>
+          <w:rFonts w:ascii="Times New Roman" w:hAnsi="Times New Roman" w:cs="Times New Roman"/>
+          <w:sz w:val="28"/>
+          <w:szCs w:val="28"/>
+        </w:rPr>
+        <w:t xml:space="preserve">Yes, </w:t>
+      </w:r>
+      <w:proofErr w:type="spellStart"/>
+      <w:r>
+        <w:rPr>
+          <w:rFonts w:ascii="Times New Roman" w:hAnsi="Times New Roman" w:cs="Times New Roman"/>
+          <w:sz w:val="28"/>
+          <w:szCs w:val="28"/>
+        </w:rPr>
+        <w:t>SQLAlchemy</w:t>
+      </w:r>
+      <w:proofErr w:type="spellEnd"/>
+      <w:r>
+        <w:rPr>
+          <w:rFonts w:ascii="Times New Roman" w:hAnsi="Times New Roman" w:cs="Times New Roman"/>
+          <w:sz w:val="28"/>
+          <w:szCs w:val="28"/>
+        </w:rPr>
+        <w:t xml:space="preserve"> provide an option to store password. By using hashing technique we can store passwords to database by using </w:t>
+      </w:r>
+      <w:proofErr w:type="spellStart"/>
+      <w:r>
+        <w:rPr>
+          <w:rFonts w:ascii="Times New Roman" w:hAnsi="Times New Roman" w:cs="Times New Roman"/>
+          <w:sz w:val="28"/>
+          <w:szCs w:val="28"/>
+        </w:rPr>
+        <w:t>SQLAlchemy</w:t>
+      </w:r>
+      <w:proofErr w:type="spellEnd"/>
+      <w:r>
+        <w:rPr>
+          <w:rFonts w:ascii="Times New Roman" w:hAnsi="Times New Roman" w:cs="Times New Roman"/>
+          <w:sz w:val="28"/>
+          <w:szCs w:val="28"/>
+        </w:rPr>
+        <w:t>.</w:t>
+      </w:r>
+    </w:p>
+    <w:p>
+      <w:pPr>
+        <w:rPr>
+          <w:rFonts w:ascii="Times New Roman" w:hAnsi="Times New Roman" w:cs="Times New Roman"/>
+          <w:sz w:val="28"/>
+          <w:szCs w:val="28"/>
+        </w:rPr>
+      </w:pPr>
+    </w:p>
+    <w:p>
+      <w:pPr>
+        <w:rPr>
+          <w:rFonts w:ascii="Times New Roman" w:hAnsi="Times New Roman" w:cs="Times New Roman"/>
+          <w:sz w:val="28"/>
+          <w:szCs w:val="28"/>
+        </w:rPr>
+      </w:pPr>
       <w:bookmarkStart w:id="0" w:name="_GoBack"/>
       <w:bookmarkEnd w:id="0"/>
+    </w:p>
+    <w:p>
+      <w:pPr>
+        <w:rPr>
+          <w:rFonts w:ascii="Times New Roman" w:hAnsi="Times New Roman" w:cs="Times New Roman"/>
+          <w:b/>
+          <w:sz w:val="28"/>
+          <w:szCs w:val="28"/>
+        </w:rPr>
+      </w:pPr>
     </w:p>
     <w:sectPr>
       <w:pgSz w:w="12240" w:h="15840"/>

</xml_diff>

<commit_message>
Added TASk-3 reflection to module-9-reflection.docx
</commit_message>
<xml_diff>
--- a/module-9-reflection.docx
+++ b/module-9-reflection.docx
@@ -721,22 +721,305 @@
       <w:pPr>
         <w:rPr>
           <w:rFonts w:ascii="Times New Roman" w:hAnsi="Times New Roman" w:cs="Times New Roman"/>
-          <w:sz w:val="28"/>
-          <w:szCs w:val="28"/>
-        </w:rPr>
-      </w:pPr>
+          <w:b/>
+          <w:sz w:val="28"/>
+          <w:szCs w:val="28"/>
+          <w:u w:val="single"/>
+        </w:rPr>
+      </w:pPr>
+      <w:r>
+        <w:rPr>
+          <w:rFonts w:ascii="Times New Roman" w:hAnsi="Times New Roman" w:cs="Times New Roman"/>
+          <w:b/>
+          <w:sz w:val="28"/>
+          <w:szCs w:val="28"/>
+          <w:u w:val="single"/>
+        </w:rPr>
+        <w:t>TASK 3-Reeflection:</w:t>
+      </w:r>
+    </w:p>
+    <w:p>
+      <w:pPr>
+        <w:rPr>
+          <w:rFonts w:ascii="Times New Roman" w:hAnsi="Times New Roman" w:cs="Times New Roman"/>
+          <w:b/>
+          <w:sz w:val="28"/>
+          <w:szCs w:val="28"/>
+        </w:rPr>
+      </w:pPr>
+      <w:r>
+        <w:rPr>
+          <w:rFonts w:ascii="Times New Roman" w:hAnsi="Times New Roman" w:cs="Times New Roman"/>
+          <w:b/>
+          <w:sz w:val="28"/>
+          <w:szCs w:val="28"/>
+        </w:rPr>
+        <w:t xml:space="preserve">1) How does the querying work with the </w:t>
+      </w:r>
+      <w:proofErr w:type="spellStart"/>
+      <w:r>
+        <w:rPr>
+          <w:rFonts w:ascii="Times New Roman" w:hAnsi="Times New Roman" w:cs="Times New Roman"/>
+          <w:b/>
+          <w:sz w:val="28"/>
+          <w:szCs w:val="28"/>
+        </w:rPr>
+        <w:t>SQLAlchemy</w:t>
+      </w:r>
+      <w:proofErr w:type="spellEnd"/>
+      <w:r>
+        <w:rPr>
+          <w:rFonts w:ascii="Times New Roman" w:hAnsi="Times New Roman" w:cs="Times New Roman"/>
+          <w:b/>
+          <w:sz w:val="28"/>
+          <w:szCs w:val="28"/>
+        </w:rPr>
+        <w:t>?</w:t>
+      </w:r>
+    </w:p>
+    <w:p>
+      <w:pPr>
+        <w:rPr>
+          <w:rFonts w:ascii="Times New Roman" w:hAnsi="Times New Roman" w:cs="Times New Roman"/>
+          <w:sz w:val="28"/>
+          <w:szCs w:val="28"/>
+        </w:rPr>
+      </w:pPr>
+      <w:proofErr w:type="spellStart"/>
+      <w:r>
+        <w:rPr>
+          <w:rFonts w:ascii="Times New Roman" w:hAnsi="Times New Roman" w:cs="Times New Roman"/>
+          <w:b/>
+          <w:sz w:val="28"/>
+          <w:szCs w:val="28"/>
+        </w:rPr>
+        <w:t>Ans</w:t>
+      </w:r>
+      <w:proofErr w:type="spellEnd"/>
+      <w:r>
+        <w:rPr>
+          <w:rFonts w:ascii="Times New Roman" w:hAnsi="Times New Roman" w:cs="Times New Roman"/>
+          <w:b/>
+          <w:sz w:val="28"/>
+          <w:szCs w:val="28"/>
+        </w:rPr>
+        <w:t>)</w:t>
+      </w:r>
+      <w:r>
+        <w:rPr>
+          <w:rFonts w:ascii="Times New Roman" w:hAnsi="Times New Roman" w:cs="Times New Roman"/>
+          <w:sz w:val="28"/>
+          <w:szCs w:val="28"/>
+        </w:rPr>
+        <w:t xml:space="preserve"> </w:t>
+      </w:r>
+      <w:proofErr w:type="spellStart"/>
+      <w:r>
+        <w:rPr>
+          <w:rFonts w:ascii="Times New Roman" w:hAnsi="Times New Roman" w:cs="Times New Roman"/>
+          <w:sz w:val="28"/>
+          <w:szCs w:val="28"/>
+        </w:rPr>
+        <w:t>SQLAlchemy</w:t>
+      </w:r>
+      <w:proofErr w:type="spellEnd"/>
+      <w:r>
+        <w:rPr>
+          <w:rFonts w:ascii="Times New Roman" w:hAnsi="Times New Roman" w:cs="Times New Roman"/>
+          <w:sz w:val="28"/>
+          <w:szCs w:val="28"/>
+        </w:rPr>
+        <w:t xml:space="preserve"> provides a </w:t>
+      </w:r>
+      <w:r>
+        <w:rPr>
+          <w:rFonts w:ascii="Times New Roman" w:hAnsi="Times New Roman" w:cs="Times New Roman"/>
+          <w:b/>
+          <w:sz w:val="28"/>
+          <w:szCs w:val="28"/>
+        </w:rPr>
+        <w:t>query</w:t>
+      </w:r>
+      <w:r>
+        <w:rPr>
+          <w:rFonts w:ascii="Times New Roman" w:hAnsi="Times New Roman" w:cs="Times New Roman"/>
+          <w:b/>
+          <w:sz w:val="28"/>
+          <w:szCs w:val="28"/>
+        </w:rPr>
+        <w:t xml:space="preserve"> </w:t>
+      </w:r>
+      <w:r>
+        <w:rPr>
+          <w:rFonts w:ascii="Times New Roman" w:hAnsi="Times New Roman" w:cs="Times New Roman"/>
+          <w:sz w:val="28"/>
+          <w:szCs w:val="28"/>
+        </w:rPr>
+        <w:t xml:space="preserve">attribute on our model. When we access it we will get back a new query object over all records. Then we can use methods like </w:t>
+      </w:r>
+      <w:proofErr w:type="gramStart"/>
+      <w:r>
+        <w:rPr>
+          <w:rFonts w:ascii="Times New Roman" w:hAnsi="Times New Roman" w:cs="Times New Roman"/>
+          <w:b/>
+          <w:sz w:val="28"/>
+          <w:szCs w:val="28"/>
+        </w:rPr>
+        <w:t>filter(</w:t>
+      </w:r>
+      <w:proofErr w:type="gramEnd"/>
+      <w:r>
+        <w:rPr>
+          <w:rFonts w:ascii="Times New Roman" w:hAnsi="Times New Roman" w:cs="Times New Roman"/>
+          <w:b/>
+          <w:sz w:val="28"/>
+          <w:szCs w:val="28"/>
+        </w:rPr>
+        <w:t>)</w:t>
+      </w:r>
+      <w:r>
+        <w:rPr>
+          <w:rFonts w:ascii="Times New Roman" w:hAnsi="Times New Roman" w:cs="Times New Roman"/>
+          <w:sz w:val="28"/>
+          <w:szCs w:val="28"/>
+        </w:rPr>
+        <w:t xml:space="preserve"> to filter the records before we use the select with </w:t>
+      </w:r>
+      <w:r>
+        <w:rPr>
+          <w:rFonts w:ascii="Times New Roman" w:hAnsi="Times New Roman" w:cs="Times New Roman"/>
+          <w:b/>
+          <w:sz w:val="28"/>
+          <w:szCs w:val="28"/>
+        </w:rPr>
+        <w:t>all()</w:t>
+      </w:r>
+      <w:r>
+        <w:rPr>
+          <w:rFonts w:ascii="Times New Roman" w:hAnsi="Times New Roman" w:cs="Times New Roman"/>
+          <w:sz w:val="28"/>
+          <w:szCs w:val="28"/>
+        </w:rPr>
+        <w:t xml:space="preserve"> or </w:t>
+      </w:r>
+      <w:r>
+        <w:rPr>
+          <w:rFonts w:ascii="Times New Roman" w:hAnsi="Times New Roman" w:cs="Times New Roman"/>
+          <w:b/>
+          <w:sz w:val="28"/>
+          <w:szCs w:val="28"/>
+        </w:rPr>
+        <w:t>first()</w:t>
+      </w:r>
+      <w:r>
+        <w:rPr>
+          <w:rFonts w:ascii="Times New Roman" w:hAnsi="Times New Roman" w:cs="Times New Roman"/>
+          <w:sz w:val="28"/>
+          <w:szCs w:val="28"/>
+        </w:rPr>
+        <w:t xml:space="preserve">. There are different methods as well. Some of them are </w:t>
+      </w:r>
+      <w:proofErr w:type="spellStart"/>
+      <w:r>
+        <w:rPr>
+          <w:rFonts w:ascii="Times New Roman" w:hAnsi="Times New Roman" w:cs="Times New Roman"/>
+          <w:b/>
+          <w:sz w:val="28"/>
+          <w:szCs w:val="28"/>
+        </w:rPr>
+        <w:t>order_</w:t>
+      </w:r>
+      <w:proofErr w:type="gramStart"/>
+      <w:r>
+        <w:rPr>
+          <w:rFonts w:ascii="Times New Roman" w:hAnsi="Times New Roman" w:cs="Times New Roman"/>
+          <w:b/>
+          <w:sz w:val="28"/>
+          <w:szCs w:val="28"/>
+        </w:rPr>
+        <w:t>by</w:t>
+      </w:r>
+      <w:proofErr w:type="spellEnd"/>
+      <w:r>
+        <w:rPr>
+          <w:rFonts w:ascii="Times New Roman" w:hAnsi="Times New Roman" w:cs="Times New Roman"/>
+          <w:b/>
+          <w:sz w:val="28"/>
+          <w:szCs w:val="28"/>
+        </w:rPr>
+        <w:t>(</w:t>
+      </w:r>
+      <w:proofErr w:type="gramEnd"/>
+      <w:r>
+        <w:rPr>
+          <w:rFonts w:ascii="Times New Roman" w:hAnsi="Times New Roman" w:cs="Times New Roman"/>
+          <w:b/>
+          <w:sz w:val="28"/>
+          <w:szCs w:val="28"/>
+        </w:rPr>
+        <w:t>)</w:t>
+      </w:r>
+      <w:r>
+        <w:rPr>
+          <w:rFonts w:ascii="Times New Roman" w:hAnsi="Times New Roman" w:cs="Times New Roman"/>
+          <w:sz w:val="28"/>
+          <w:szCs w:val="28"/>
+        </w:rPr>
+        <w:t xml:space="preserve">, </w:t>
+      </w:r>
+      <w:r>
+        <w:rPr>
+          <w:rFonts w:ascii="Times New Roman" w:hAnsi="Times New Roman" w:cs="Times New Roman"/>
+          <w:b/>
+          <w:sz w:val="28"/>
+          <w:szCs w:val="28"/>
+        </w:rPr>
+        <w:t>join()</w:t>
+      </w:r>
+      <w:r>
+        <w:rPr>
+          <w:rFonts w:ascii="Times New Roman" w:hAnsi="Times New Roman" w:cs="Times New Roman"/>
+          <w:sz w:val="28"/>
+          <w:szCs w:val="28"/>
+        </w:rPr>
+        <w:t xml:space="preserve">, </w:t>
+      </w:r>
+      <w:r>
+        <w:rPr>
+          <w:rFonts w:ascii="Times New Roman" w:hAnsi="Times New Roman" w:cs="Times New Roman"/>
+          <w:b/>
+          <w:sz w:val="28"/>
+          <w:szCs w:val="28"/>
+        </w:rPr>
+        <w:t>get()</w:t>
+      </w:r>
+      <w:r>
+        <w:rPr>
+          <w:rFonts w:ascii="Times New Roman" w:hAnsi="Times New Roman" w:cs="Times New Roman"/>
+          <w:sz w:val="28"/>
+          <w:szCs w:val="28"/>
+        </w:rPr>
+        <w:t xml:space="preserve">, </w:t>
+      </w:r>
       <w:bookmarkStart w:id="0" w:name="_GoBack"/>
+      <w:r>
+        <w:rPr>
+          <w:rFonts w:ascii="Times New Roman" w:hAnsi="Times New Roman" w:cs="Times New Roman"/>
+          <w:b/>
+          <w:sz w:val="28"/>
+          <w:szCs w:val="28"/>
+        </w:rPr>
+        <w:t>count()</w:t>
+      </w:r>
       <w:bookmarkEnd w:id="0"/>
-    </w:p>
-    <w:p>
-      <w:pPr>
-        <w:rPr>
-          <w:rFonts w:ascii="Times New Roman" w:hAnsi="Times New Roman" w:cs="Times New Roman"/>
-          <w:b/>
-          <w:sz w:val="28"/>
-          <w:szCs w:val="28"/>
-        </w:rPr>
-      </w:pPr>
+      <w:r>
+        <w:rPr>
+          <w:rFonts w:ascii="Times New Roman" w:hAnsi="Times New Roman" w:cs="Times New Roman"/>
+          <w:sz w:val="28"/>
+          <w:szCs w:val="28"/>
+        </w:rPr>
+        <w:t>, etc…</w:t>
+      </w:r>
     </w:p>
     <w:sectPr>
       <w:pgSz w:w="12240" w:h="15840"/>

</xml_diff>